<commit_message>
Add pre-filled version of review doc (#93)
* Adding secrets manager and SSM to RDS package. Updated Package Locks

	modified:   resources/templates/asg-cdk/package-lock.json
	modified:   resources/templates/goad-cdk/package-lock.json
	modified:   resources/templates/rds/package-lock.json
	modified:   resources/templates/rds/package.json
	modified:   resources/templates/vpc/package-lock.json

* WIP: draft of AZ scenario

* Fix typo

* Restructure scenario for collaboration

* Add pre-filled document

Co-authored-by: David Christian <dchristian3188@gmail.com>
</commit_message>
<xml_diff>
--- a/resources/Workshop Review document.docx
+++ b/resources/Workshop Review document.docx
@@ -784,13 +784,27 @@
       <w:r>
         <w:t xml:space="preserve">: </w:t>
       </w:r>
-      <w:proofErr w:type="spellStart"/>
       <w:r>
         <w:rPr>
           <w:i/>
           <w:iCs/>
         </w:rPr>
-        <w:t>example.workshop.aws</w:t>
+        <w:t>chaos-</w:t>
+      </w:r>
+      <w:proofErr w:type="spellStart"/>
+      <w:r>
+        <w:rPr>
+          <w:i/>
+          <w:iCs/>
+        </w:rPr>
+        <w:t>engineering</w:t>
+      </w:r>
+      <w:r>
+        <w:rPr>
+          <w:i/>
+          <w:iCs/>
+        </w:rPr>
+        <w:t>.workshop.aws</w:t>
       </w:r>
       <w:proofErr w:type="spellEnd"/>
       <w:r>
@@ -822,7 +836,15 @@
           <w:iCs/>
           <w:color w:val="000000" w:themeColor="text1"/>
         </w:rPr>
-        <w:t>someone@amazon.com</w:t>
+        <w:t>aarolima</w:t>
+      </w:r>
+      <w:r>
+        <w:rPr>
+          <w:i/>
+          <w:iCs/>
+          <w:color w:val="000000" w:themeColor="text1"/>
+        </w:rPr>
+        <w:t>@amazon.com</w:t>
       </w:r>
     </w:p>
     <w:p>
@@ -842,24 +864,9 @@
           <w:i/>
           <w:iCs/>
           <w:color w:val="000000" w:themeColor="text1"/>
+          <w:highlight w:val="yellow"/>
         </w:rPr>
-        <w:t>someone</w:t>
-      </w:r>
-      <w:r>
-        <w:rPr>
-          <w:i/>
-          <w:iCs/>
-          <w:color w:val="000000" w:themeColor="text1"/>
-        </w:rPr>
-        <w:t>-else</w:t>
-      </w:r>
-      <w:r>
-        <w:rPr>
-          <w:i/>
-          <w:iCs/>
-          <w:color w:val="000000" w:themeColor="text1"/>
-        </w:rPr>
-        <w:t>@amazon.com</w:t>
+        <w:t>someone-else@amazon.com</w:t>
       </w:r>
     </w:p>
     <w:p>
@@ -952,7 +959,17 @@
           <w:tcPr>
             <w:tcW w:w="5387" w:type="dxa"/>
           </w:tcPr>
-          <w:p/>
+          <w:p>
+            <w:r>
+              <w:t>Y</w:t>
+            </w:r>
+            <w:r>
+              <w:t>es</w:t>
+            </w:r>
+            <w:r>
+              <w:t xml:space="preserve"> – in intro section</w:t>
+            </w:r>
+          </w:p>
         </w:tc>
       </w:tr>
       <w:tr>
@@ -970,7 +987,17 @@
           <w:tcPr>
             <w:tcW w:w="5387" w:type="dxa"/>
           </w:tcPr>
-          <w:p/>
+          <w:p>
+            <w:r>
+              <w:t>Y</w:t>
+            </w:r>
+            <w:r>
+              <w:t>es</w:t>
+            </w:r>
+            <w:r>
+              <w:t xml:space="preserve"> – in intro section</w:t>
+            </w:r>
+          </w:p>
         </w:tc>
       </w:tr>
       <w:tr>
@@ -1001,7 +1028,17 @@
           <w:tcPr>
             <w:tcW w:w="5387" w:type="dxa"/>
           </w:tcPr>
-          <w:p/>
+          <w:p>
+            <w:r>
+              <w:t>Y</w:t>
+            </w:r>
+            <w:r>
+              <w:t>es</w:t>
+            </w:r>
+            <w:r>
+              <w:t xml:space="preserve"> – in intro section</w:t>
+            </w:r>
+          </w:p>
         </w:tc>
       </w:tr>
       <w:tr>
@@ -1019,7 +1056,11 @@
           <w:tcPr>
             <w:tcW w:w="5387" w:type="dxa"/>
           </w:tcPr>
-          <w:p/>
+          <w:p>
+            <w:r>
+              <w:t>Yes – in intro section</w:t>
+            </w:r>
+          </w:p>
         </w:tc>
       </w:tr>
       <w:tr>
@@ -1048,7 +1089,11 @@
           <w:tcPr>
             <w:tcW w:w="5387" w:type="dxa"/>
           </w:tcPr>
-          <w:p/>
+          <w:p>
+            <w:r>
+              <w:t>Yes – in intro section</w:t>
+            </w:r>
+          </w:p>
         </w:tc>
       </w:tr>
       <w:tr>
@@ -1066,7 +1111,11 @@
           <w:tcPr>
             <w:tcW w:w="5387" w:type="dxa"/>
           </w:tcPr>
-          <w:p/>
+          <w:p>
+            <w:r>
+              <w:t>Yes – in intro section</w:t>
+            </w:r>
+          </w:p>
         </w:tc>
       </w:tr>
     </w:tbl>
@@ -1189,7 +1238,11 @@
           <w:tcPr>
             <w:tcW w:w="5387" w:type="dxa"/>
           </w:tcPr>
-          <w:p/>
+          <w:p>
+            <w:r>
+              <w:t>Yes</w:t>
+            </w:r>
+          </w:p>
         </w:tc>
       </w:tr>
       <w:tr>
@@ -1225,7 +1278,11 @@
           <w:tcPr>
             <w:tcW w:w="5387" w:type="dxa"/>
           </w:tcPr>
-          <w:p/>
+          <w:p>
+            <w:r>
+              <w:t>Yes – description exists but EE is currently unsupported because there is no reaper for FIS yet and building an EE module is still on our backlog.</w:t>
+            </w:r>
+          </w:p>
         </w:tc>
       </w:tr>
       <w:tr>
@@ -1262,7 +1319,11 @@
           <w:tcPr>
             <w:tcW w:w="5387" w:type="dxa"/>
           </w:tcPr>
-          <w:p/>
+          <w:p>
+            <w:r>
+              <w:t>N/A</w:t>
+            </w:r>
+          </w:p>
         </w:tc>
       </w:tr>
       <w:tr>
@@ -1298,7 +1359,11 @@
           <w:tcPr>
             <w:tcW w:w="5387" w:type="dxa"/>
           </w:tcPr>
-          <w:p/>
+          <w:p>
+            <w:r>
+              <w:t>Yes - the workshop uses Cloud9 and explains how to configure additional requirements</w:t>
+            </w:r>
+          </w:p>
         </w:tc>
       </w:tr>
       <w:tr>
@@ -1316,7 +1381,11 @@
           <w:tcPr>
             <w:tcW w:w="5387" w:type="dxa"/>
           </w:tcPr>
-          <w:p/>
+          <w:p>
+            <w:r>
+              <w:t>Yes</w:t>
+            </w:r>
+          </w:p>
         </w:tc>
       </w:tr>
     </w:tbl>
@@ -1405,7 +1474,19 @@
           <w:tcPr>
             <w:tcW w:w="5387" w:type="dxa"/>
           </w:tcPr>
-          <w:p/>
+          <w:p>
+            <w:r>
+              <w:t xml:space="preserve">Yes – with extra work to automate </w:t>
+            </w:r>
+            <w:proofErr w:type="spellStart"/>
+            <w:r>
+              <w:t>cleanup</w:t>
+            </w:r>
+            <w:proofErr w:type="spellEnd"/>
+            <w:r>
+              <w:t xml:space="preserve"> on backlog</w:t>
+            </w:r>
+          </w:p>
         </w:tc>
       </w:tr>
       <w:tr>
@@ -1432,7 +1513,11 @@
           <w:tcPr>
             <w:tcW w:w="5387" w:type="dxa"/>
           </w:tcPr>
-          <w:p/>
+          <w:p>
+            <w:r>
+              <w:t>Yes</w:t>
+            </w:r>
+          </w:p>
         </w:tc>
       </w:tr>
       <w:tr>
@@ -1453,7 +1538,11 @@
           <w:tcPr>
             <w:tcW w:w="5387" w:type="dxa"/>
           </w:tcPr>
-          <w:p/>
+          <w:p>
+            <w:r>
+              <w:t>Yes – on the current assumption that all resources are generated through stacks</w:t>
+            </w:r>
+          </w:p>
         </w:tc>
       </w:tr>
       <w:tr>
@@ -1483,7 +1572,11 @@
           <w:tcPr>
             <w:tcW w:w="5387" w:type="dxa"/>
           </w:tcPr>
-          <w:p/>
+          <w:p>
+            <w:r>
+              <w:t>Yes – on the current assumption that all resources are generated through stacks</w:t>
+            </w:r>
+          </w:p>
         </w:tc>
       </w:tr>
       <w:tr>
@@ -1528,7 +1621,11 @@
           <w:tcPr>
             <w:tcW w:w="5387" w:type="dxa"/>
           </w:tcPr>
-          <w:p/>
+          <w:p>
+            <w:r>
+              <w:t>Yes</w:t>
+            </w:r>
+          </w:p>
         </w:tc>
       </w:tr>
       <w:tr>
@@ -1546,7 +1643,11 @@
           <w:tcPr>
             <w:tcW w:w="5387" w:type="dxa"/>
           </w:tcPr>
-          <w:p/>
+          <w:p>
+            <w:r>
+              <w:t>N/A</w:t>
+            </w:r>
+          </w:p>
         </w:tc>
       </w:tr>
       <w:tr>
@@ -1601,7 +1702,12 @@
           <w:tcPr>
             <w:tcW w:w="5387" w:type="dxa"/>
           </w:tcPr>
-          <w:p/>
+          <w:p>
+            <w:r>
+              <w:lastRenderedPageBreak/>
+              <w:t>TBD – work in progress</w:t>
+            </w:r>
+          </w:p>
         </w:tc>
       </w:tr>
       <w:tr>
@@ -1640,7 +1746,11 @@
           <w:tcPr>
             <w:tcW w:w="5387" w:type="dxa"/>
           </w:tcPr>
-          <w:p/>
+          <w:p>
+            <w:r>
+              <w:t>Yes</w:t>
+            </w:r>
+          </w:p>
         </w:tc>
       </w:tr>
     </w:tbl>
@@ -1716,7 +1826,11 @@
           <w:tcPr>
             <w:tcW w:w="5387" w:type="dxa"/>
           </w:tcPr>
-          <w:p/>
+          <w:p>
+            <w:r>
+              <w:t>Yes</w:t>
+            </w:r>
+          </w:p>
         </w:tc>
       </w:tr>
       <w:tr>
@@ -1740,7 +1854,11 @@
           <w:tcPr>
             <w:tcW w:w="5387" w:type="dxa"/>
           </w:tcPr>
-          <w:p/>
+          <w:p>
+            <w:r>
+              <w:t>Yes</w:t>
+            </w:r>
+          </w:p>
         </w:tc>
       </w:tr>
       <w:tr>
@@ -1767,7 +1885,11 @@
           <w:tcPr>
             <w:tcW w:w="5387" w:type="dxa"/>
           </w:tcPr>
-          <w:p/>
+          <w:p>
+            <w:r>
+              <w:t>N/A</w:t>
+            </w:r>
+          </w:p>
         </w:tc>
       </w:tr>
     </w:tbl>
@@ -1923,7 +2045,11 @@
           <w:tcPr>
             <w:tcW w:w="5387" w:type="dxa"/>
           </w:tcPr>
-          <w:p/>
+          <w:p>
+            <w:r>
+              <w:t>All resources are contained in the repo. Exact structure to support user experience TBD based on whatever Outfitters provides.</w:t>
+            </w:r>
+          </w:p>
         </w:tc>
       </w:tr>
       <w:tr>
@@ -1955,7 +2081,11 @@
           <w:tcPr>
             <w:tcW w:w="5387" w:type="dxa"/>
           </w:tcPr>
-          <w:p/>
+          <w:p>
+            <w:r>
+              <w:t>All images used are owned by AWS but no licensing info has been added. Backlog item added for this.</w:t>
+            </w:r>
+          </w:p>
         </w:tc>
       </w:tr>
       <w:tr>
@@ -2047,7 +2177,27 @@
           <w:tcPr>
             <w:tcW w:w="5387" w:type="dxa"/>
           </w:tcPr>
-          <w:p/>
+          <w:p>
+            <w:r>
+              <w:t xml:space="preserve">All resources are stored in this or other public </w:t>
+            </w:r>
+            <w:proofErr w:type="spellStart"/>
+            <w:r>
+              <w:t>github</w:t>
+            </w:r>
+            <w:proofErr w:type="spellEnd"/>
+            <w:r>
+              <w:t xml:space="preserve"> </w:t>
+            </w:r>
+            <w:proofErr w:type="spellStart"/>
+            <w:r>
+              <w:t>repos.</w:t>
+            </w:r>
+            <w:proofErr w:type="spellEnd"/>
+            <w:r>
+              <w:t xml:space="preserve"> Deployment model still TBD based on what outfitters provides.</w:t>
+            </w:r>
+          </w:p>
         </w:tc>
       </w:tr>
       <w:tr>
@@ -2144,7 +2294,11 @@
           <w:tcPr>
             <w:tcW w:w="5387" w:type="dxa"/>
           </w:tcPr>
-          <w:p/>
+          <w:p>
+            <w:r>
+              <w:t>N/A</w:t>
+            </w:r>
+          </w:p>
         </w:tc>
       </w:tr>
       <w:tr>
@@ -2168,7 +2322,11 @@
           <w:tcPr>
             <w:tcW w:w="5387" w:type="dxa"/>
           </w:tcPr>
-          <w:p/>
+          <w:p>
+            <w:r>
+              <w:t>Yes</w:t>
+            </w:r>
+          </w:p>
         </w:tc>
       </w:tr>
     </w:tbl>
@@ -2239,7 +2397,11 @@
           <w:tcPr>
             <w:tcW w:w="5387" w:type="dxa"/>
           </w:tcPr>
-          <w:p/>
+          <w:p>
+            <w:r>
+              <w:t>Yes</w:t>
+            </w:r>
+          </w:p>
         </w:tc>
       </w:tr>
       <w:tr>
@@ -2275,7 +2437,11 @@
           <w:tcPr>
             <w:tcW w:w="5387" w:type="dxa"/>
           </w:tcPr>
-          <w:p/>
+          <w:p>
+            <w:r>
+              <w:t>Yes – exact scopes still TBD based on EE requirements</w:t>
+            </w:r>
+          </w:p>
         </w:tc>
       </w:tr>
       <w:tr>
@@ -2344,7 +2510,11 @@
           <w:tcPr>
             <w:tcW w:w="5387" w:type="dxa"/>
           </w:tcPr>
-          <w:p/>
+          <w:p>
+            <w:r>
+              <w:t>N/A</w:t>
+            </w:r>
+          </w:p>
         </w:tc>
       </w:tr>
       <w:tr>
@@ -2371,7 +2541,11 @@
           <w:tcPr>
             <w:tcW w:w="5387" w:type="dxa"/>
           </w:tcPr>
-          <w:p/>
+          <w:p>
+            <w:r>
+              <w:t>Yes</w:t>
+            </w:r>
+          </w:p>
         </w:tc>
       </w:tr>
       <w:tr>
@@ -2407,7 +2581,11 @@
           <w:tcPr>
             <w:tcW w:w="5387" w:type="dxa"/>
           </w:tcPr>
-          <w:p/>
+          <w:p>
+            <w:r>
+              <w:t>Yes</w:t>
+            </w:r>
+          </w:p>
         </w:tc>
       </w:tr>
       <w:tr>
@@ -2425,7 +2603,11 @@
           <w:tcPr>
             <w:tcW w:w="5387" w:type="dxa"/>
           </w:tcPr>
-          <w:p/>
+          <w:p>
+            <w:r>
+              <w:t>N/A</w:t>
+            </w:r>
+          </w:p>
         </w:tc>
       </w:tr>
       <w:tr>
@@ -2456,7 +2638,11 @@
           <w:tcPr>
             <w:tcW w:w="5387" w:type="dxa"/>
           </w:tcPr>
-          <w:p/>
+          <w:p>
+            <w:r>
+              <w:t>Yes</w:t>
+            </w:r>
+          </w:p>
         </w:tc>
       </w:tr>
       <w:tr>
@@ -2492,7 +2678,11 @@
           <w:tcPr>
             <w:tcW w:w="5387" w:type="dxa"/>
           </w:tcPr>
-          <w:p/>
+          <w:p>
+            <w:r>
+              <w:t>Yes</w:t>
+            </w:r>
+          </w:p>
         </w:tc>
       </w:tr>
       <w:tr>
@@ -2552,7 +2742,11 @@
           <w:tcPr>
             <w:tcW w:w="5387" w:type="dxa"/>
           </w:tcPr>
-          <w:p/>
+          <w:p>
+            <w:r>
+              <w:t>N/A</w:t>
+            </w:r>
+          </w:p>
         </w:tc>
       </w:tr>
     </w:tbl>
@@ -2677,7 +2871,11 @@
           <w:tcPr>
             <w:tcW w:w="5245" w:type="dxa"/>
           </w:tcPr>
-          <w:p/>
+          <w:p>
+            <w:r>
+              <w:t>No – backlog item added as for images</w:t>
+            </w:r>
+          </w:p>
         </w:tc>
       </w:tr>
       <w:tr>
@@ -2712,7 +2910,11 @@
           <w:tcPr>
             <w:tcW w:w="5245" w:type="dxa"/>
           </w:tcPr>
-          <w:p/>
+          <w:p>
+            <w:r>
+              <w:t>Yes</w:t>
+            </w:r>
+          </w:p>
         </w:tc>
       </w:tr>
       <w:tr>
@@ -2785,7 +2987,11 @@
           <w:tcPr>
             <w:tcW w:w="5245" w:type="dxa"/>
           </w:tcPr>
-          <w:p/>
+          <w:p>
+            <w:r>
+              <w:t>N/A</w:t>
+            </w:r>
+          </w:p>
         </w:tc>
       </w:tr>
       <w:tr>
@@ -2839,7 +3045,11 @@
           <w:tcPr>
             <w:tcW w:w="5245" w:type="dxa"/>
           </w:tcPr>
-          <w:p/>
+          <w:p>
+            <w:r>
+              <w:t>N/A</w:t>
+            </w:r>
+          </w:p>
         </w:tc>
       </w:tr>
       <w:tr>
@@ -2935,7 +3145,11 @@
           <w:tcPr>
             <w:tcW w:w="5245" w:type="dxa"/>
           </w:tcPr>
-          <w:p/>
+          <w:p>
+            <w:r>
+              <w:t>Yes</w:t>
+            </w:r>
+          </w:p>
         </w:tc>
       </w:tr>
     </w:tbl>
@@ -3003,7 +3217,11 @@
           <w:tcPr>
             <w:tcW w:w="5245" w:type="dxa"/>
           </w:tcPr>
-          <w:p/>
+          <w:p>
+            <w:r>
+              <w:t>Yes – to the best of our current knowledge at the time of creation</w:t>
+            </w:r>
+          </w:p>
         </w:tc>
       </w:tr>
       <w:tr>
@@ -3279,7 +3497,11 @@
           <w:tcPr>
             <w:tcW w:w="5245" w:type="dxa"/>
           </w:tcPr>
-          <w:p/>
+          <w:p>
+            <w:r>
+              <w:t>No – added backlog item for this</w:t>
+            </w:r>
+          </w:p>
         </w:tc>
       </w:tr>
       <w:tr>
@@ -3308,7 +3530,16 @@
           <w:tcPr>
             <w:tcW w:w="5245" w:type="dxa"/>
           </w:tcPr>
-          <w:p/>
+          <w:p>
+            <w:r>
+              <w:t xml:space="preserve">Yes – images use standard console </w:t>
+            </w:r>
+            <w:proofErr w:type="spellStart"/>
+            <w:r>
+              <w:t>colors</w:t>
+            </w:r>
+            <w:proofErr w:type="spellEnd"/>
+          </w:p>
         </w:tc>
       </w:tr>
       <w:tr>
@@ -3332,7 +3563,11 @@
           <w:tcPr>
             <w:tcW w:w="5245" w:type="dxa"/>
           </w:tcPr>
-          <w:p/>
+          <w:p>
+            <w:r>
+              <w:t>N/A</w:t>
+            </w:r>
+          </w:p>
         </w:tc>
       </w:tr>
       <w:tr>
@@ -3453,7 +3688,11 @@
           <w:tcPr>
             <w:tcW w:w="5103" w:type="dxa"/>
           </w:tcPr>
-          <w:p/>
+          <w:p>
+            <w:r>
+              <w:t>N/A – currently only English is supported</w:t>
+            </w:r>
+          </w:p>
         </w:tc>
       </w:tr>
     </w:tbl>

</xml_diff>